<commit_message>
making changes and additions to risk register
</commit_message>
<xml_diff>
--- a/Risk_Register.docx
+++ b/Risk_Register.docx
@@ -633,16 +633,1603 @@
           <w:p/>
         </w:tc>
       </w:tr>
+      <w:tr>
+        <w:tc>
+          <w:tcPr>
+            <w:tcW w:w="628" w:type="dxa"/>
+          </w:tcPr>
+          <w:p/>
+        </w:tc>
+        <w:tc>
+          <w:tcPr>
+            <w:tcW w:w="1520" w:type="dxa"/>
+          </w:tcPr>
+          <w:p/>
+        </w:tc>
+        <w:tc>
+          <w:tcPr>
+            <w:tcW w:w="1133" w:type="dxa"/>
+          </w:tcPr>
+          <w:p/>
+        </w:tc>
+        <w:tc>
+          <w:tcPr>
+            <w:tcW w:w="720" w:type="dxa"/>
+          </w:tcPr>
+          <w:p/>
+        </w:tc>
+        <w:tc>
+          <w:tcPr>
+            <w:tcW w:w="1027" w:type="dxa"/>
+          </w:tcPr>
+          <w:p/>
+        </w:tc>
+        <w:tc>
+          <w:tcPr>
+            <w:tcW w:w="1083" w:type="dxa"/>
+          </w:tcPr>
+          <w:p/>
+        </w:tc>
+        <w:tc>
+          <w:tcPr>
+            <w:tcW w:w="822" w:type="dxa"/>
+          </w:tcPr>
+          <w:p/>
+        </w:tc>
+        <w:tc>
+          <w:tcPr>
+            <w:tcW w:w="718" w:type="dxa"/>
+          </w:tcPr>
+          <w:p/>
+        </w:tc>
+      </w:tr>
     </w:tbl>
     <w:p/>
+    <w:tbl>
+      <w:tblPr>
+        <w:tblStyle w:val="TableGrid"/>
+        <w:tblpPr w:leftFromText="180" w:rightFromText="180" w:vertAnchor="page" w:horzAnchor="margin" w:tblpY="623"/>
+        <w:tblW w:w="9918" w:type="dxa"/>
+        <w:tblLook w:val="04A0" w:firstRow="1" w:lastRow="0" w:firstColumn="1" w:lastColumn="0" w:noHBand="0" w:noVBand="1"/>
+      </w:tblPr>
+      <w:tblGrid>
+        <w:gridCol w:w="420"/>
+        <w:gridCol w:w="1637"/>
+        <w:gridCol w:w="6160"/>
+        <w:gridCol w:w="847"/>
+        <w:gridCol w:w="854"/>
+      </w:tblGrid>
+      <w:tr>
+        <w:trPr>
+          <w:trHeight w:val="246"/>
+        </w:trPr>
+        <w:tc>
+          <w:tcPr>
+            <w:tcW w:w="420" w:type="dxa"/>
+            <w:vMerge w:val="restart"/>
+          </w:tcPr>
+          <w:p>
+            <w:pPr>
+              <w:rPr>
+                <w:sz w:val="22"/>
+                <w:szCs w:val="22"/>
+              </w:rPr>
+            </w:pPr>
+            <w:r>
+              <w:rPr>
+                <w:sz w:val="22"/>
+                <w:szCs w:val="22"/>
+              </w:rPr>
+              <w:lastRenderedPageBreak/>
+              <w:t>ID</w:t>
+            </w:r>
+          </w:p>
+        </w:tc>
+        <w:tc>
+          <w:tcPr>
+            <w:tcW w:w="1637" w:type="dxa"/>
+            <w:vMerge w:val="restart"/>
+          </w:tcPr>
+          <w:p>
+            <w:pPr>
+              <w:rPr>
+                <w:sz w:val="22"/>
+                <w:szCs w:val="22"/>
+              </w:rPr>
+            </w:pPr>
+            <w:r>
+              <w:rPr>
+                <w:sz w:val="22"/>
+                <w:szCs w:val="22"/>
+              </w:rPr>
+              <w:t>Risk</w:t>
+            </w:r>
+          </w:p>
+        </w:tc>
+        <w:tc>
+          <w:tcPr>
+            <w:tcW w:w="6160" w:type="dxa"/>
+          </w:tcPr>
+          <w:p>
+            <w:pPr>
+              <w:rPr>
+                <w:sz w:val="22"/>
+                <w:szCs w:val="22"/>
+              </w:rPr>
+            </w:pPr>
+            <w:r>
+              <w:rPr>
+                <w:sz w:val="22"/>
+                <w:szCs w:val="22"/>
+              </w:rPr>
+              <w:t xml:space="preserve">Impact </w:t>
+            </w:r>
+          </w:p>
+        </w:tc>
+        <w:tc>
+          <w:tcPr>
+            <w:tcW w:w="847" w:type="dxa"/>
+            <w:vMerge w:val="restart"/>
+          </w:tcPr>
+          <w:p>
+            <w:pPr>
+              <w:rPr>
+                <w:sz w:val="22"/>
+                <w:szCs w:val="22"/>
+              </w:rPr>
+            </w:pPr>
+            <w:r>
+              <w:rPr>
+                <w:sz w:val="22"/>
+                <w:szCs w:val="22"/>
+              </w:rPr>
+              <w:t>Rating</w:t>
+            </w:r>
+          </w:p>
+          <w:p>
+            <w:pPr>
+              <w:rPr>
+                <w:sz w:val="22"/>
+                <w:szCs w:val="22"/>
+              </w:rPr>
+            </w:pPr>
+          </w:p>
+        </w:tc>
+        <w:tc>
+          <w:tcPr>
+            <w:tcW w:w="854" w:type="dxa"/>
+            <w:vMerge w:val="restart"/>
+          </w:tcPr>
+          <w:p>
+            <w:pPr>
+              <w:rPr>
+                <w:sz w:val="22"/>
+                <w:szCs w:val="22"/>
+              </w:rPr>
+            </w:pPr>
+            <w:r>
+              <w:rPr>
+                <w:sz w:val="22"/>
+                <w:szCs w:val="22"/>
+              </w:rPr>
+              <w:t>Overall Rating</w:t>
+            </w:r>
+          </w:p>
+        </w:tc>
+      </w:tr>
+      <w:tr>
+        <w:trPr>
+          <w:trHeight w:val="245"/>
+        </w:trPr>
+        <w:tc>
+          <w:tcPr>
+            <w:tcW w:w="420" w:type="dxa"/>
+            <w:vMerge/>
+          </w:tcPr>
+          <w:p>
+            <w:pPr>
+              <w:rPr>
+                <w:sz w:val="22"/>
+                <w:szCs w:val="22"/>
+              </w:rPr>
+            </w:pPr>
+          </w:p>
+        </w:tc>
+        <w:tc>
+          <w:tcPr>
+            <w:tcW w:w="1637" w:type="dxa"/>
+            <w:vMerge/>
+          </w:tcPr>
+          <w:p>
+            <w:pPr>
+              <w:rPr>
+                <w:sz w:val="22"/>
+                <w:szCs w:val="22"/>
+              </w:rPr>
+            </w:pPr>
+          </w:p>
+        </w:tc>
+        <w:tc>
+          <w:tcPr>
+            <w:tcW w:w="6160" w:type="dxa"/>
+          </w:tcPr>
+          <w:p>
+            <w:pPr>
+              <w:rPr>
+                <w:sz w:val="22"/>
+                <w:szCs w:val="22"/>
+              </w:rPr>
+            </w:pPr>
+            <w:r>
+              <w:rPr>
+                <w:sz w:val="22"/>
+                <w:szCs w:val="22"/>
+              </w:rPr>
+              <w:t>Probability</w:t>
+            </w:r>
+          </w:p>
+        </w:tc>
+        <w:tc>
+          <w:tcPr>
+            <w:tcW w:w="847" w:type="dxa"/>
+            <w:vMerge/>
+          </w:tcPr>
+          <w:p>
+            <w:pPr>
+              <w:rPr>
+                <w:sz w:val="22"/>
+                <w:szCs w:val="22"/>
+              </w:rPr>
+            </w:pPr>
+          </w:p>
+        </w:tc>
+        <w:tc>
+          <w:tcPr>
+            <w:tcW w:w="854" w:type="dxa"/>
+            <w:vMerge/>
+          </w:tcPr>
+          <w:p>
+            <w:pPr>
+              <w:rPr>
+                <w:sz w:val="22"/>
+                <w:szCs w:val="22"/>
+              </w:rPr>
+            </w:pPr>
+          </w:p>
+        </w:tc>
+      </w:tr>
+      <w:tr>
+        <w:tc>
+          <w:tcPr>
+            <w:tcW w:w="420" w:type="dxa"/>
+            <w:vMerge w:val="restart"/>
+            <w:vAlign w:val="center"/>
+          </w:tcPr>
+          <w:p>
+            <w:pPr>
+              <w:jc w:val="center"/>
+              <w:rPr>
+                <w:sz w:val="22"/>
+                <w:szCs w:val="22"/>
+              </w:rPr>
+            </w:pPr>
+            <w:r>
+              <w:rPr>
+                <w:sz w:val="22"/>
+                <w:szCs w:val="22"/>
+              </w:rPr>
+              <w:t>1</w:t>
+            </w:r>
+          </w:p>
+        </w:tc>
+        <w:tc>
+          <w:tcPr>
+            <w:tcW w:w="1637" w:type="dxa"/>
+            <w:vMerge w:val="restart"/>
+            <w:vAlign w:val="center"/>
+          </w:tcPr>
+          <w:p>
+            <w:pPr>
+              <w:jc w:val="center"/>
+              <w:rPr>
+                <w:sz w:val="22"/>
+                <w:szCs w:val="22"/>
+              </w:rPr>
+            </w:pPr>
+            <w:r>
+              <w:rPr>
+                <w:sz w:val="22"/>
+                <w:szCs w:val="22"/>
+              </w:rPr>
+              <w:t xml:space="preserve">Scope </w:t>
+            </w:r>
+            <w:r>
+              <w:rPr>
+                <w:sz w:val="22"/>
+                <w:szCs w:val="22"/>
+              </w:rPr>
+              <w:t>V</w:t>
+            </w:r>
+            <w:r>
+              <w:rPr>
+                <w:sz w:val="22"/>
+                <w:szCs w:val="22"/>
+              </w:rPr>
+              <w:t>ariations</w:t>
+            </w:r>
+          </w:p>
+        </w:tc>
+        <w:tc>
+          <w:tcPr>
+            <w:tcW w:w="6160" w:type="dxa"/>
+          </w:tcPr>
+          <w:p>
+            <w:pPr>
+              <w:rPr>
+                <w:sz w:val="22"/>
+                <w:szCs w:val="22"/>
+              </w:rPr>
+            </w:pPr>
+            <w:r>
+              <w:rPr>
+                <w:sz w:val="22"/>
+                <w:szCs w:val="22"/>
+              </w:rPr>
+              <w:t>Changes in the project scope will change the requirements for the product which we are developing.</w:t>
+            </w:r>
+            <w:r>
+              <w:rPr>
+                <w:sz w:val="22"/>
+                <w:szCs w:val="22"/>
+              </w:rPr>
+              <w:t xml:space="preserve"> The impact of changes in scope is directly proportional to the progress of the project – the more time that we’ve spent developing our system, then the more work will be needed to modify it to accommodate new requirements. This could seriously affect the time taken to complete the project.</w:t>
+            </w:r>
+          </w:p>
+        </w:tc>
+        <w:tc>
+          <w:tcPr>
+            <w:tcW w:w="847" w:type="dxa"/>
+            <w:vAlign w:val="center"/>
+          </w:tcPr>
+          <w:p>
+            <w:pPr>
+              <w:jc w:val="center"/>
+              <w:rPr>
+                <w:sz w:val="22"/>
+                <w:szCs w:val="22"/>
+              </w:rPr>
+            </w:pPr>
+            <w:r>
+              <w:rPr>
+                <w:sz w:val="22"/>
+                <w:szCs w:val="22"/>
+              </w:rPr>
+              <w:t>3</w:t>
+            </w:r>
+          </w:p>
+        </w:tc>
+        <w:tc>
+          <w:tcPr>
+            <w:tcW w:w="854" w:type="dxa"/>
+            <w:vMerge w:val="restart"/>
+            <w:vAlign w:val="center"/>
+          </w:tcPr>
+          <w:p>
+            <w:pPr>
+              <w:jc w:val="center"/>
+              <w:rPr>
+                <w:sz w:val="22"/>
+                <w:szCs w:val="22"/>
+              </w:rPr>
+            </w:pPr>
+            <w:r>
+              <w:rPr>
+                <w:sz w:val="22"/>
+                <w:szCs w:val="22"/>
+              </w:rPr>
+              <w:t>9</w:t>
+            </w:r>
+          </w:p>
+        </w:tc>
+      </w:tr>
+      <w:tr>
+        <w:tc>
+          <w:tcPr>
+            <w:tcW w:w="420" w:type="dxa"/>
+            <w:vMerge/>
+            <w:vAlign w:val="center"/>
+          </w:tcPr>
+          <w:p>
+            <w:pPr>
+              <w:jc w:val="center"/>
+              <w:rPr>
+                <w:sz w:val="22"/>
+                <w:szCs w:val="22"/>
+              </w:rPr>
+            </w:pPr>
+          </w:p>
+        </w:tc>
+        <w:tc>
+          <w:tcPr>
+            <w:tcW w:w="1637" w:type="dxa"/>
+            <w:vMerge/>
+            <w:vAlign w:val="center"/>
+          </w:tcPr>
+          <w:p>
+            <w:pPr>
+              <w:jc w:val="center"/>
+              <w:rPr>
+                <w:sz w:val="22"/>
+                <w:szCs w:val="22"/>
+              </w:rPr>
+            </w:pPr>
+          </w:p>
+        </w:tc>
+        <w:tc>
+          <w:tcPr>
+            <w:tcW w:w="6160" w:type="dxa"/>
+          </w:tcPr>
+          <w:p>
+            <w:pPr>
+              <w:rPr>
+                <w:sz w:val="22"/>
+                <w:szCs w:val="22"/>
+              </w:rPr>
+            </w:pPr>
+            <w:r>
+              <w:rPr>
+                <w:sz w:val="22"/>
+                <w:szCs w:val="22"/>
+              </w:rPr>
+              <w:t>This is very unlikely to happen in our project. We have been supplied with a case study, with no further communication with a client. This makes it impossible for a client to contact us to request changes to our solution.</w:t>
+            </w:r>
+            <w:r>
+              <w:rPr>
+                <w:sz w:val="22"/>
+                <w:szCs w:val="22"/>
+              </w:rPr>
+              <w:t xml:space="preserve"> Scope variations could only occur through a change to our case study.</w:t>
+            </w:r>
+          </w:p>
+        </w:tc>
+        <w:tc>
+          <w:tcPr>
+            <w:tcW w:w="847" w:type="dxa"/>
+            <w:vAlign w:val="center"/>
+          </w:tcPr>
+          <w:p>
+            <w:pPr>
+              <w:jc w:val="center"/>
+              <w:rPr>
+                <w:sz w:val="22"/>
+                <w:szCs w:val="22"/>
+              </w:rPr>
+            </w:pPr>
+            <w:r>
+              <w:rPr>
+                <w:sz w:val="22"/>
+                <w:szCs w:val="22"/>
+              </w:rPr>
+              <w:t>1</w:t>
+            </w:r>
+          </w:p>
+        </w:tc>
+        <w:tc>
+          <w:tcPr>
+            <w:tcW w:w="854" w:type="dxa"/>
+            <w:vMerge/>
+            <w:vAlign w:val="center"/>
+          </w:tcPr>
+          <w:p>
+            <w:pPr>
+              <w:jc w:val="center"/>
+              <w:rPr>
+                <w:sz w:val="22"/>
+                <w:szCs w:val="22"/>
+              </w:rPr>
+            </w:pPr>
+          </w:p>
+        </w:tc>
+      </w:tr>
+      <w:tr>
+        <w:tc>
+          <w:tcPr>
+            <w:tcW w:w="420" w:type="dxa"/>
+            <w:vMerge w:val="restart"/>
+            <w:vAlign w:val="center"/>
+          </w:tcPr>
+          <w:p>
+            <w:pPr>
+              <w:jc w:val="center"/>
+              <w:rPr>
+                <w:sz w:val="22"/>
+                <w:szCs w:val="22"/>
+              </w:rPr>
+            </w:pPr>
+            <w:r>
+              <w:rPr>
+                <w:sz w:val="22"/>
+                <w:szCs w:val="22"/>
+              </w:rPr>
+              <w:t>2</w:t>
+            </w:r>
+          </w:p>
+        </w:tc>
+        <w:tc>
+          <w:tcPr>
+            <w:tcW w:w="1637" w:type="dxa"/>
+            <w:vMerge w:val="restart"/>
+            <w:vAlign w:val="center"/>
+          </w:tcPr>
+          <w:p>
+            <w:pPr>
+              <w:jc w:val="center"/>
+              <w:rPr>
+                <w:sz w:val="22"/>
+                <w:szCs w:val="22"/>
+              </w:rPr>
+            </w:pPr>
+            <w:r>
+              <w:rPr>
+                <w:sz w:val="22"/>
+                <w:szCs w:val="22"/>
+              </w:rPr>
+              <w:t>Communication</w:t>
+            </w:r>
+          </w:p>
+        </w:tc>
+        <w:tc>
+          <w:tcPr>
+            <w:tcW w:w="6160" w:type="dxa"/>
+          </w:tcPr>
+          <w:p>
+            <w:pPr>
+              <w:rPr>
+                <w:sz w:val="22"/>
+                <w:szCs w:val="22"/>
+              </w:rPr>
+            </w:pPr>
+            <w:r>
+              <w:rPr>
+                <w:sz w:val="22"/>
+                <w:szCs w:val="22"/>
+              </w:rPr>
+              <w:t>Communication between the project team is essential for progress to be made. A breakdown in communication will result in a lack of synchronisation with completed work. For example, duplicate work may be produced, work may be incompatible, and confusion can occur as to the project aims and objectives. The project will take longer to complete, and the result will be poor.</w:t>
+            </w:r>
+          </w:p>
+        </w:tc>
+        <w:tc>
+          <w:tcPr>
+            <w:tcW w:w="847" w:type="dxa"/>
+            <w:vAlign w:val="center"/>
+          </w:tcPr>
+          <w:p>
+            <w:pPr>
+              <w:jc w:val="center"/>
+              <w:rPr>
+                <w:sz w:val="22"/>
+                <w:szCs w:val="22"/>
+              </w:rPr>
+            </w:pPr>
+            <w:r>
+              <w:rPr>
+                <w:sz w:val="22"/>
+                <w:szCs w:val="22"/>
+              </w:rPr>
+              <w:t>2</w:t>
+            </w:r>
+          </w:p>
+        </w:tc>
+        <w:tc>
+          <w:tcPr>
+            <w:tcW w:w="854" w:type="dxa"/>
+            <w:vMerge w:val="restart"/>
+            <w:vAlign w:val="center"/>
+          </w:tcPr>
+          <w:p>
+            <w:pPr>
+              <w:jc w:val="center"/>
+              <w:rPr>
+                <w:sz w:val="22"/>
+                <w:szCs w:val="22"/>
+              </w:rPr>
+            </w:pPr>
+            <w:r>
+              <w:rPr>
+                <w:sz w:val="22"/>
+                <w:szCs w:val="22"/>
+              </w:rPr>
+              <w:t>16</w:t>
+            </w:r>
+          </w:p>
+        </w:tc>
+      </w:tr>
+      <w:tr>
+        <w:tc>
+          <w:tcPr>
+            <w:tcW w:w="420" w:type="dxa"/>
+            <w:vMerge/>
+            <w:vAlign w:val="center"/>
+          </w:tcPr>
+          <w:p>
+            <w:pPr>
+              <w:jc w:val="center"/>
+              <w:rPr>
+                <w:sz w:val="22"/>
+                <w:szCs w:val="22"/>
+              </w:rPr>
+            </w:pPr>
+          </w:p>
+        </w:tc>
+        <w:tc>
+          <w:tcPr>
+            <w:tcW w:w="1637" w:type="dxa"/>
+            <w:vMerge/>
+            <w:vAlign w:val="center"/>
+          </w:tcPr>
+          <w:p>
+            <w:pPr>
+              <w:jc w:val="center"/>
+              <w:rPr>
+                <w:sz w:val="22"/>
+                <w:szCs w:val="22"/>
+              </w:rPr>
+            </w:pPr>
+          </w:p>
+        </w:tc>
+        <w:tc>
+          <w:tcPr>
+            <w:tcW w:w="6160" w:type="dxa"/>
+          </w:tcPr>
+          <w:p>
+            <w:pPr>
+              <w:rPr>
+                <w:sz w:val="22"/>
+                <w:szCs w:val="22"/>
+              </w:rPr>
+            </w:pPr>
+            <w:r>
+              <w:rPr>
+                <w:sz w:val="22"/>
+                <w:szCs w:val="22"/>
+              </w:rPr>
+              <w:t>We are likely to maintain effective communication during our project. We will all regularly attend in-person sessions, and outside of these we can maintain contact remotely using chat applications.</w:t>
+            </w:r>
+          </w:p>
+        </w:tc>
+        <w:tc>
+          <w:tcPr>
+            <w:tcW w:w="847" w:type="dxa"/>
+            <w:vAlign w:val="center"/>
+          </w:tcPr>
+          <w:p>
+            <w:pPr>
+              <w:jc w:val="center"/>
+              <w:rPr>
+                <w:sz w:val="22"/>
+                <w:szCs w:val="22"/>
+              </w:rPr>
+            </w:pPr>
+            <w:r>
+              <w:rPr>
+                <w:sz w:val="22"/>
+                <w:szCs w:val="22"/>
+              </w:rPr>
+              <w:t>4</w:t>
+            </w:r>
+          </w:p>
+        </w:tc>
+        <w:tc>
+          <w:tcPr>
+            <w:tcW w:w="854" w:type="dxa"/>
+            <w:vMerge/>
+            <w:vAlign w:val="center"/>
+          </w:tcPr>
+          <w:p>
+            <w:pPr>
+              <w:jc w:val="center"/>
+              <w:rPr>
+                <w:sz w:val="22"/>
+                <w:szCs w:val="22"/>
+              </w:rPr>
+            </w:pPr>
+          </w:p>
+        </w:tc>
+      </w:tr>
+      <w:tr>
+        <w:trPr>
+          <w:trHeight w:val="102"/>
+        </w:trPr>
+        <w:tc>
+          <w:tcPr>
+            <w:tcW w:w="420" w:type="dxa"/>
+            <w:vMerge w:val="restart"/>
+            <w:vAlign w:val="center"/>
+          </w:tcPr>
+          <w:p>
+            <w:pPr>
+              <w:jc w:val="center"/>
+              <w:rPr>
+                <w:sz w:val="22"/>
+                <w:szCs w:val="22"/>
+              </w:rPr>
+            </w:pPr>
+            <w:r>
+              <w:rPr>
+                <w:sz w:val="22"/>
+                <w:szCs w:val="22"/>
+              </w:rPr>
+              <w:t>3</w:t>
+            </w:r>
+          </w:p>
+        </w:tc>
+        <w:tc>
+          <w:tcPr>
+            <w:tcW w:w="1637" w:type="dxa"/>
+            <w:vMerge w:val="restart"/>
+            <w:vAlign w:val="center"/>
+          </w:tcPr>
+          <w:p>
+            <w:pPr>
+              <w:jc w:val="center"/>
+              <w:rPr>
+                <w:sz w:val="22"/>
+                <w:szCs w:val="22"/>
+              </w:rPr>
+            </w:pPr>
+            <w:r>
+              <w:rPr>
+                <w:sz w:val="22"/>
+                <w:szCs w:val="22"/>
+              </w:rPr>
+              <w:t xml:space="preserve">Inaccurate </w:t>
+            </w:r>
+          </w:p>
+          <w:p>
+            <w:pPr>
+              <w:jc w:val="center"/>
+              <w:rPr>
+                <w:sz w:val="22"/>
+                <w:szCs w:val="22"/>
+              </w:rPr>
+            </w:pPr>
+            <w:r>
+              <w:rPr>
+                <w:sz w:val="22"/>
+                <w:szCs w:val="22"/>
+              </w:rPr>
+              <w:t>Deadline Estimations</w:t>
+            </w:r>
+          </w:p>
+        </w:tc>
+        <w:tc>
+          <w:tcPr>
+            <w:tcW w:w="6160" w:type="dxa"/>
+          </w:tcPr>
+          <w:p>
+            <w:pPr>
+              <w:rPr>
+                <w:sz w:val="22"/>
+                <w:szCs w:val="22"/>
+              </w:rPr>
+            </w:pPr>
+            <w:r>
+              <w:rPr>
+                <w:sz w:val="22"/>
+                <w:szCs w:val="22"/>
+              </w:rPr>
+              <w:t>For our project plan, we have allocated estimated times of completion for each task. This is to help guide implementation and ensure that progress is on-track. These estimations could turn out be unrealistic in practice, which will require the timeline to be reconsidered. However, we have measures in place to accommodate for these timeline changes, as Gantt charts are easily modified.</w:t>
+            </w:r>
+          </w:p>
+        </w:tc>
+        <w:tc>
+          <w:tcPr>
+            <w:tcW w:w="847" w:type="dxa"/>
+            <w:vAlign w:val="center"/>
+          </w:tcPr>
+          <w:p>
+            <w:pPr>
+              <w:jc w:val="center"/>
+              <w:rPr>
+                <w:sz w:val="22"/>
+                <w:szCs w:val="22"/>
+              </w:rPr>
+            </w:pPr>
+            <w:r>
+              <w:rPr>
+                <w:sz w:val="22"/>
+                <w:szCs w:val="22"/>
+              </w:rPr>
+              <w:t>3</w:t>
+            </w:r>
+          </w:p>
+        </w:tc>
+        <w:tc>
+          <w:tcPr>
+            <w:tcW w:w="854" w:type="dxa"/>
+            <w:vMerge w:val="restart"/>
+            <w:vAlign w:val="center"/>
+          </w:tcPr>
+          <w:p>
+            <w:pPr>
+              <w:jc w:val="center"/>
+              <w:rPr>
+                <w:sz w:val="22"/>
+                <w:szCs w:val="22"/>
+              </w:rPr>
+            </w:pPr>
+            <w:r>
+              <w:rPr>
+                <w:sz w:val="22"/>
+                <w:szCs w:val="22"/>
+              </w:rPr>
+              <w:t>18</w:t>
+            </w:r>
+          </w:p>
+        </w:tc>
+      </w:tr>
+      <w:tr>
+        <w:trPr>
+          <w:trHeight w:val="101"/>
+        </w:trPr>
+        <w:tc>
+          <w:tcPr>
+            <w:tcW w:w="420" w:type="dxa"/>
+            <w:vMerge/>
+            <w:vAlign w:val="center"/>
+          </w:tcPr>
+          <w:p>
+            <w:pPr>
+              <w:jc w:val="center"/>
+              <w:rPr>
+                <w:sz w:val="22"/>
+                <w:szCs w:val="22"/>
+              </w:rPr>
+            </w:pPr>
+          </w:p>
+        </w:tc>
+        <w:tc>
+          <w:tcPr>
+            <w:tcW w:w="1637" w:type="dxa"/>
+            <w:vMerge/>
+            <w:vAlign w:val="center"/>
+          </w:tcPr>
+          <w:p>
+            <w:pPr>
+              <w:jc w:val="center"/>
+              <w:rPr>
+                <w:sz w:val="22"/>
+                <w:szCs w:val="22"/>
+              </w:rPr>
+            </w:pPr>
+          </w:p>
+        </w:tc>
+        <w:tc>
+          <w:tcPr>
+            <w:tcW w:w="6160" w:type="dxa"/>
+          </w:tcPr>
+          <w:p>
+            <w:pPr>
+              <w:rPr>
+                <w:sz w:val="22"/>
+                <w:szCs w:val="22"/>
+              </w:rPr>
+            </w:pPr>
+            <w:r>
+              <w:rPr>
+                <w:sz w:val="22"/>
+                <w:szCs w:val="22"/>
+              </w:rPr>
+              <w:t xml:space="preserve">Changes in deadlines are </w:t>
+            </w:r>
+            <w:proofErr w:type="gramStart"/>
+            <w:r>
+              <w:rPr>
+                <w:sz w:val="22"/>
+                <w:szCs w:val="22"/>
+              </w:rPr>
+              <w:t>fairly likely</w:t>
+            </w:r>
+            <w:proofErr w:type="gramEnd"/>
+            <w:r>
+              <w:rPr>
+                <w:sz w:val="22"/>
+                <w:szCs w:val="22"/>
+              </w:rPr>
+              <w:t xml:space="preserve"> to happen during the implementation. This is because we can only consider so many issues that we will face during development. Many issues can appear that were not considered, which will increase time taken to complete tasks and require a slight re-schedule.</w:t>
+            </w:r>
+          </w:p>
+        </w:tc>
+        <w:tc>
+          <w:tcPr>
+            <w:tcW w:w="847" w:type="dxa"/>
+            <w:vAlign w:val="center"/>
+          </w:tcPr>
+          <w:p>
+            <w:pPr>
+              <w:jc w:val="center"/>
+              <w:rPr>
+                <w:sz w:val="22"/>
+                <w:szCs w:val="22"/>
+              </w:rPr>
+            </w:pPr>
+            <w:r>
+              <w:rPr>
+                <w:sz w:val="22"/>
+                <w:szCs w:val="22"/>
+              </w:rPr>
+              <w:t>2</w:t>
+            </w:r>
+          </w:p>
+        </w:tc>
+        <w:tc>
+          <w:tcPr>
+            <w:tcW w:w="854" w:type="dxa"/>
+            <w:vMerge/>
+            <w:vAlign w:val="center"/>
+          </w:tcPr>
+          <w:p>
+            <w:pPr>
+              <w:jc w:val="center"/>
+              <w:rPr>
+                <w:sz w:val="22"/>
+                <w:szCs w:val="22"/>
+              </w:rPr>
+            </w:pPr>
+          </w:p>
+        </w:tc>
+      </w:tr>
+      <w:tr>
+        <w:trPr>
+          <w:trHeight w:val="102"/>
+        </w:trPr>
+        <w:tc>
+          <w:tcPr>
+            <w:tcW w:w="420" w:type="dxa"/>
+            <w:vMerge w:val="restart"/>
+            <w:vAlign w:val="center"/>
+          </w:tcPr>
+          <w:p>
+            <w:pPr>
+              <w:jc w:val="center"/>
+              <w:rPr>
+                <w:sz w:val="22"/>
+                <w:szCs w:val="22"/>
+              </w:rPr>
+            </w:pPr>
+            <w:r>
+              <w:rPr>
+                <w:sz w:val="22"/>
+                <w:szCs w:val="22"/>
+              </w:rPr>
+              <w:t>4</w:t>
+            </w:r>
+          </w:p>
+        </w:tc>
+        <w:tc>
+          <w:tcPr>
+            <w:tcW w:w="1637" w:type="dxa"/>
+            <w:vMerge w:val="restart"/>
+            <w:vAlign w:val="center"/>
+          </w:tcPr>
+          <w:p>
+            <w:pPr>
+              <w:jc w:val="center"/>
+              <w:rPr>
+                <w:sz w:val="22"/>
+                <w:szCs w:val="22"/>
+              </w:rPr>
+            </w:pPr>
+            <w:r>
+              <w:rPr>
+                <w:sz w:val="22"/>
+                <w:szCs w:val="22"/>
+              </w:rPr>
+              <w:t>Software Crash</w:t>
+            </w:r>
+          </w:p>
+        </w:tc>
+        <w:tc>
+          <w:tcPr>
+            <w:tcW w:w="6160" w:type="dxa"/>
+          </w:tcPr>
+          <w:p>
+            <w:pPr>
+              <w:rPr>
+                <w:sz w:val="22"/>
+                <w:szCs w:val="22"/>
+              </w:rPr>
+            </w:pPr>
+            <w:r>
+              <w:rPr>
+                <w:sz w:val="22"/>
+                <w:szCs w:val="22"/>
+              </w:rPr>
+              <w:t xml:space="preserve">We are using different software applications to develop our system. Our work requires an IDE to write code, which is mainly what we’ll be using. Other applications that we will use include Excel and </w:t>
+            </w:r>
+            <w:proofErr w:type="spellStart"/>
+            <w:r>
+              <w:rPr>
+                <w:sz w:val="22"/>
+                <w:szCs w:val="22"/>
+              </w:rPr>
+              <w:t>mySQL</w:t>
+            </w:r>
+            <w:proofErr w:type="spellEnd"/>
+            <w:r>
+              <w:rPr>
+                <w:sz w:val="22"/>
+                <w:szCs w:val="22"/>
+              </w:rPr>
+              <w:t xml:space="preserve"> workbench. </w:t>
+            </w:r>
+            <w:proofErr w:type="gramStart"/>
+            <w:r>
+              <w:rPr>
+                <w:sz w:val="22"/>
+                <w:szCs w:val="22"/>
+              </w:rPr>
+              <w:t>All of</w:t>
+            </w:r>
+            <w:proofErr w:type="gramEnd"/>
+            <w:r>
+              <w:rPr>
+                <w:sz w:val="22"/>
+                <w:szCs w:val="22"/>
+              </w:rPr>
+              <w:t xml:space="preserve"> these systems have a potential to crash, with the main loss being any unsaved work. This can be easily mitigated with a good practice of frequent saving.</w:t>
+            </w:r>
+          </w:p>
+        </w:tc>
+        <w:tc>
+          <w:tcPr>
+            <w:tcW w:w="847" w:type="dxa"/>
+            <w:vAlign w:val="center"/>
+          </w:tcPr>
+          <w:p>
+            <w:pPr>
+              <w:jc w:val="center"/>
+              <w:rPr>
+                <w:sz w:val="22"/>
+                <w:szCs w:val="22"/>
+              </w:rPr>
+            </w:pPr>
+            <w:r>
+              <w:rPr>
+                <w:sz w:val="22"/>
+                <w:szCs w:val="22"/>
+              </w:rPr>
+              <w:t>1</w:t>
+            </w:r>
+          </w:p>
+        </w:tc>
+        <w:tc>
+          <w:tcPr>
+            <w:tcW w:w="854" w:type="dxa"/>
+            <w:vMerge w:val="restart"/>
+            <w:vAlign w:val="center"/>
+          </w:tcPr>
+          <w:p>
+            <w:pPr>
+              <w:jc w:val="center"/>
+              <w:rPr>
+                <w:sz w:val="22"/>
+                <w:szCs w:val="22"/>
+              </w:rPr>
+            </w:pPr>
+            <w:r>
+              <w:rPr>
+                <w:sz w:val="22"/>
+                <w:szCs w:val="22"/>
+              </w:rPr>
+              <w:t>2</w:t>
+            </w:r>
+          </w:p>
+        </w:tc>
+      </w:tr>
+      <w:tr>
+        <w:trPr>
+          <w:trHeight w:val="101"/>
+        </w:trPr>
+        <w:tc>
+          <w:tcPr>
+            <w:tcW w:w="420" w:type="dxa"/>
+            <w:vMerge/>
+            <w:vAlign w:val="center"/>
+          </w:tcPr>
+          <w:p>
+            <w:pPr>
+              <w:jc w:val="center"/>
+              <w:rPr>
+                <w:sz w:val="22"/>
+                <w:szCs w:val="22"/>
+              </w:rPr>
+            </w:pPr>
+          </w:p>
+        </w:tc>
+        <w:tc>
+          <w:tcPr>
+            <w:tcW w:w="1637" w:type="dxa"/>
+            <w:vMerge/>
+            <w:vAlign w:val="center"/>
+          </w:tcPr>
+          <w:p>
+            <w:pPr>
+              <w:jc w:val="center"/>
+              <w:rPr>
+                <w:sz w:val="22"/>
+                <w:szCs w:val="22"/>
+              </w:rPr>
+            </w:pPr>
+          </w:p>
+        </w:tc>
+        <w:tc>
+          <w:tcPr>
+            <w:tcW w:w="6160" w:type="dxa"/>
+          </w:tcPr>
+          <w:p>
+            <w:pPr>
+              <w:rPr>
+                <w:sz w:val="22"/>
+                <w:szCs w:val="22"/>
+              </w:rPr>
+            </w:pPr>
+            <w:r>
+              <w:rPr>
+                <w:sz w:val="22"/>
+                <w:szCs w:val="22"/>
+              </w:rPr>
+              <w:t>Crashes happen reasonably often. They are often easily fixed with a restart too.</w:t>
+            </w:r>
+          </w:p>
+        </w:tc>
+        <w:tc>
+          <w:tcPr>
+            <w:tcW w:w="847" w:type="dxa"/>
+            <w:vAlign w:val="center"/>
+          </w:tcPr>
+          <w:p>
+            <w:pPr>
+              <w:jc w:val="center"/>
+              <w:rPr>
+                <w:sz w:val="22"/>
+                <w:szCs w:val="22"/>
+              </w:rPr>
+            </w:pPr>
+            <w:r>
+              <w:rPr>
+                <w:sz w:val="22"/>
+                <w:szCs w:val="22"/>
+              </w:rPr>
+              <w:t>2</w:t>
+            </w:r>
+          </w:p>
+        </w:tc>
+        <w:tc>
+          <w:tcPr>
+            <w:tcW w:w="854" w:type="dxa"/>
+            <w:vMerge/>
+            <w:vAlign w:val="center"/>
+          </w:tcPr>
+          <w:p>
+            <w:pPr>
+              <w:jc w:val="center"/>
+              <w:rPr>
+                <w:sz w:val="22"/>
+                <w:szCs w:val="22"/>
+              </w:rPr>
+            </w:pPr>
+          </w:p>
+        </w:tc>
+      </w:tr>
+      <w:tr>
+        <w:trPr>
+          <w:trHeight w:val="120"/>
+        </w:trPr>
+        <w:tc>
+          <w:tcPr>
+            <w:tcW w:w="420" w:type="dxa"/>
+            <w:vMerge w:val="restart"/>
+            <w:vAlign w:val="center"/>
+          </w:tcPr>
+          <w:p>
+            <w:pPr>
+              <w:jc w:val="center"/>
+              <w:rPr>
+                <w:sz w:val="22"/>
+                <w:szCs w:val="22"/>
+              </w:rPr>
+            </w:pPr>
+            <w:r>
+              <w:rPr>
+                <w:sz w:val="22"/>
+                <w:szCs w:val="22"/>
+              </w:rPr>
+              <w:t>5</w:t>
+            </w:r>
+          </w:p>
+        </w:tc>
+        <w:tc>
+          <w:tcPr>
+            <w:tcW w:w="1637" w:type="dxa"/>
+            <w:vMerge w:val="restart"/>
+            <w:vAlign w:val="center"/>
+          </w:tcPr>
+          <w:p>
+            <w:pPr>
+              <w:jc w:val="center"/>
+              <w:rPr>
+                <w:sz w:val="22"/>
+                <w:szCs w:val="22"/>
+              </w:rPr>
+            </w:pPr>
+            <w:r>
+              <w:rPr>
+                <w:sz w:val="22"/>
+                <w:szCs w:val="22"/>
+              </w:rPr>
+              <w:t>Programming Issues</w:t>
+            </w:r>
+          </w:p>
+        </w:tc>
+        <w:tc>
+          <w:tcPr>
+            <w:tcW w:w="6160" w:type="dxa"/>
+          </w:tcPr>
+          <w:p>
+            <w:pPr>
+              <w:rPr>
+                <w:sz w:val="22"/>
+                <w:szCs w:val="22"/>
+              </w:rPr>
+            </w:pPr>
+            <w:r>
+              <w:rPr>
+                <w:sz w:val="22"/>
+                <w:szCs w:val="22"/>
+              </w:rPr>
+              <w:t xml:space="preserve">There may be parts of our system which are difficult to implement. For example, we could be forced to use an unfamiliar library, or a given part of the system may be particularly complicated. This will increase time to develop at </w:t>
+            </w:r>
+            <w:proofErr w:type="gramStart"/>
+            <w:r>
+              <w:rPr>
+                <w:sz w:val="22"/>
+                <w:szCs w:val="22"/>
+              </w:rPr>
+              <w:t>best, but</w:t>
+            </w:r>
+            <w:proofErr w:type="gramEnd"/>
+            <w:r>
+              <w:rPr>
+                <w:sz w:val="22"/>
+                <w:szCs w:val="22"/>
+              </w:rPr>
+              <w:t xml:space="preserve"> could </w:t>
+            </w:r>
+            <w:r>
+              <w:rPr>
+                <w:sz w:val="22"/>
+                <w:szCs w:val="22"/>
+              </w:rPr>
+              <w:lastRenderedPageBreak/>
+              <w:t>also end with us not being able to fulfil a requirement. However, 5 project members should be able to have enough combined knowledge to overcome most of these problems.</w:t>
+            </w:r>
+          </w:p>
+        </w:tc>
+        <w:tc>
+          <w:tcPr>
+            <w:tcW w:w="847" w:type="dxa"/>
+            <w:vAlign w:val="center"/>
+          </w:tcPr>
+          <w:p>
+            <w:pPr>
+              <w:jc w:val="center"/>
+              <w:rPr>
+                <w:sz w:val="22"/>
+                <w:szCs w:val="22"/>
+              </w:rPr>
+            </w:pPr>
+            <w:r>
+              <w:rPr>
+                <w:sz w:val="22"/>
+                <w:szCs w:val="22"/>
+              </w:rPr>
+              <w:lastRenderedPageBreak/>
+              <w:t>2</w:t>
+            </w:r>
+          </w:p>
+        </w:tc>
+        <w:tc>
+          <w:tcPr>
+            <w:tcW w:w="854" w:type="dxa"/>
+            <w:vMerge w:val="restart"/>
+            <w:vAlign w:val="center"/>
+          </w:tcPr>
+          <w:p>
+            <w:pPr>
+              <w:jc w:val="center"/>
+              <w:rPr>
+                <w:sz w:val="22"/>
+                <w:szCs w:val="22"/>
+              </w:rPr>
+            </w:pPr>
+            <w:r>
+              <w:rPr>
+                <w:sz w:val="22"/>
+                <w:szCs w:val="22"/>
+              </w:rPr>
+              <w:t>16</w:t>
+            </w:r>
+          </w:p>
+        </w:tc>
+      </w:tr>
+      <w:tr>
+        <w:trPr>
+          <w:trHeight w:val="120"/>
+        </w:trPr>
+        <w:tc>
+          <w:tcPr>
+            <w:tcW w:w="420" w:type="dxa"/>
+            <w:vMerge/>
+            <w:vAlign w:val="center"/>
+          </w:tcPr>
+          <w:p>
+            <w:pPr>
+              <w:jc w:val="center"/>
+              <w:rPr>
+                <w:sz w:val="22"/>
+                <w:szCs w:val="22"/>
+              </w:rPr>
+            </w:pPr>
+          </w:p>
+        </w:tc>
+        <w:tc>
+          <w:tcPr>
+            <w:tcW w:w="1637" w:type="dxa"/>
+            <w:vMerge/>
+            <w:vAlign w:val="center"/>
+          </w:tcPr>
+          <w:p>
+            <w:pPr>
+              <w:jc w:val="center"/>
+              <w:rPr>
+                <w:sz w:val="22"/>
+                <w:szCs w:val="22"/>
+              </w:rPr>
+            </w:pPr>
+          </w:p>
+        </w:tc>
+        <w:tc>
+          <w:tcPr>
+            <w:tcW w:w="6160" w:type="dxa"/>
+          </w:tcPr>
+          <w:p>
+            <w:pPr>
+              <w:rPr>
+                <w:sz w:val="22"/>
+                <w:szCs w:val="22"/>
+              </w:rPr>
+            </w:pPr>
+            <w:r>
+              <w:rPr>
+                <w:sz w:val="22"/>
+                <w:szCs w:val="22"/>
+              </w:rPr>
+              <w:t>Difficulties in programming are very common. It is rare that something works first time, and many issues require more time to look at.</w:t>
+            </w:r>
+          </w:p>
+        </w:tc>
+        <w:tc>
+          <w:tcPr>
+            <w:tcW w:w="847" w:type="dxa"/>
+            <w:vAlign w:val="center"/>
+          </w:tcPr>
+          <w:p>
+            <w:pPr>
+              <w:jc w:val="center"/>
+              <w:rPr>
+                <w:sz w:val="22"/>
+                <w:szCs w:val="22"/>
+              </w:rPr>
+            </w:pPr>
+            <w:r>
+              <w:rPr>
+                <w:sz w:val="22"/>
+                <w:szCs w:val="22"/>
+              </w:rPr>
+              <w:t>4</w:t>
+            </w:r>
+          </w:p>
+        </w:tc>
+        <w:tc>
+          <w:tcPr>
+            <w:tcW w:w="854" w:type="dxa"/>
+            <w:vMerge/>
+          </w:tcPr>
+          <w:p>
+            <w:pPr>
+              <w:jc w:val="center"/>
+              <w:rPr>
+                <w:sz w:val="22"/>
+                <w:szCs w:val="22"/>
+              </w:rPr>
+            </w:pPr>
+          </w:p>
+        </w:tc>
+      </w:tr>
+      <w:tr>
+        <w:tc>
+          <w:tcPr>
+            <w:tcW w:w="420" w:type="dxa"/>
+            <w:vAlign w:val="center"/>
+          </w:tcPr>
+          <w:p>
+            <w:pPr>
+              <w:jc w:val="center"/>
+              <w:rPr>
+                <w:sz w:val="22"/>
+                <w:szCs w:val="22"/>
+              </w:rPr>
+            </w:pPr>
+          </w:p>
+        </w:tc>
+        <w:tc>
+          <w:tcPr>
+            <w:tcW w:w="1637" w:type="dxa"/>
+            <w:vAlign w:val="center"/>
+          </w:tcPr>
+          <w:p>
+            <w:pPr>
+              <w:jc w:val="center"/>
+              <w:rPr>
+                <w:sz w:val="22"/>
+                <w:szCs w:val="22"/>
+              </w:rPr>
+            </w:pPr>
+          </w:p>
+        </w:tc>
+        <w:tc>
+          <w:tcPr>
+            <w:tcW w:w="6160" w:type="dxa"/>
+          </w:tcPr>
+          <w:p>
+            <w:pPr>
+              <w:rPr>
+                <w:sz w:val="22"/>
+                <w:szCs w:val="22"/>
+              </w:rPr>
+            </w:pPr>
+          </w:p>
+        </w:tc>
+        <w:tc>
+          <w:tcPr>
+            <w:tcW w:w="847" w:type="dxa"/>
+            <w:vAlign w:val="center"/>
+          </w:tcPr>
+          <w:p>
+            <w:pPr>
+              <w:jc w:val="center"/>
+              <w:rPr>
+                <w:sz w:val="22"/>
+                <w:szCs w:val="22"/>
+              </w:rPr>
+            </w:pPr>
+          </w:p>
+        </w:tc>
+        <w:tc>
+          <w:tcPr>
+            <w:tcW w:w="854" w:type="dxa"/>
+          </w:tcPr>
+          <w:p>
+            <w:pPr>
+              <w:jc w:val="center"/>
+              <w:rPr>
+                <w:sz w:val="22"/>
+                <w:szCs w:val="22"/>
+              </w:rPr>
+            </w:pPr>
+          </w:p>
+        </w:tc>
+      </w:tr>
+    </w:tbl>
+    <w:p/>
+    <w:p>
+      <w:pPr>
+        <w:rPr>
+          <w:i/>
+          <w:iCs/>
+        </w:rPr>
+      </w:pPr>
+      <w:r>
+        <w:rPr>
+          <w:i/>
+          <w:iCs/>
+        </w:rPr>
+        <w:t xml:space="preserve">Overall Rating = ImpactRating^2 * </w:t>
+      </w:r>
+      <w:proofErr w:type="spellStart"/>
+      <w:r>
+        <w:rPr>
+          <w:i/>
+          <w:iCs/>
+        </w:rPr>
+        <w:t>ProbabilityRating</w:t>
+      </w:r>
+      <w:proofErr w:type="spellEnd"/>
+    </w:p>
     <w:sectPr>
-      <w:pgSz w:w="11906" w:h="16838"/>
-      <w:pgMar w:top="1440" w:right="1440" w:bottom="1440" w:left="1440" w:header="708" w:footer="708" w:gutter="0"/>
-      <w:cols w:space="708"/>
-      <w:docGrid w:linePitch="360"/>
+      <w:headerReference w:type="default" r:id="rId6"/>
+      <w:footerReference w:type="default" r:id="rId7"/>
+      <w:pgSz w:w="12240" w:h="15840"/>
+      <w:pgMar w:top="1440" w:right="1440" w:bottom="1440" w:left="1440" w:header="720" w:footer="720" w:gutter="0"/>
+      <w:cols w:space="720"/>
     </w:sectPr>
   </w:body>
 </w:document>
+</file>
+
+<file path=word/endnotes.xml><?xml version="1.0" encoding="utf-8"?>
+<w:endnotes xmlns:wpc="http://schemas.microsoft.com/office/word/2010/wordprocessingCanvas" xmlns:cx="http://schemas.microsoft.com/office/drawing/2014/chartex" xmlns:cx1="http://schemas.microsoft.com/office/drawing/2015/9/8/chartex" xmlns:cx2="http://schemas.microsoft.com/office/drawing/2015/10/21/chartex" xmlns:cx3="http://schemas.microsoft.com/office/drawing/2016/5/9/chartex" xmlns:cx4="http://schemas.microsoft.com/office/drawing/2016/5/10/chartex" xmlns:cx5="http://schemas.microsoft.com/office/drawing/2016/5/11/chartex" xmlns:cx6="http://schemas.microsoft.com/office/drawing/2016/5/12/chartex" xmlns:cx7="http://schemas.microsoft.com/office/drawing/2016/5/13/chartex" xmlns:cx8="http://schemas.microsoft.com/office/drawing/2016/5/14/chartex" xmlns:mc="http://schemas.openxmlformats.org/markup-compatibility/2006" xmlns:aink="http://schemas.microsoft.com/office/drawing/2016/ink" xmlns:am3d="http://schemas.microsoft.com/office/drawing/2017/model3d" xmlns:o="urn:schemas-microsoft-com:office:office" xmlns:oel="http://schemas.microsoft.com/office/2019/extlst" xmlns:r="http://schemas.openxmlformats.org/officeDocument/2006/relationships" xmlns:m="http://schemas.openxmlformats.org/officeDocument/2006/math" xmlns:v="urn:schemas-microsoft-com:vml" xmlns:wp14="http://schemas.microsoft.com/office/word/2010/wordprocessingDrawing" xmlns:wp="http://schemas.openxmlformats.org/drawingml/2006/wordprocessingDrawing" xmlns:w10="urn:schemas-microsoft-com:office:word" xmlns:w="http://schemas.openxmlformats.org/wordprocessingml/2006/main" xmlns:w14="http://schemas.microsoft.com/office/word/2010/wordml" xmlns:w15="http://schemas.microsoft.com/office/word/2012/wordml" xmlns:w16cex="http://schemas.microsoft.com/office/word/2018/wordml/cex" xmlns:w16cid="http://schemas.microsoft.com/office/word/2016/wordml/cid" xmlns:w16="http://schemas.microsoft.com/office/word/2018/wordml" xmlns:w16sdtdh="http://schemas.microsoft.com/office/word/2020/wordml/sdtdatahash" xmlns:w16se="http://schemas.microsoft.com/office/word/2015/wordml/symex" xmlns:wpg="http://schemas.microsoft.com/office/word/2010/wordprocessingGroup" xmlns:wpi="http://schemas.microsoft.com/office/word/2010/wordprocessingInk" xmlns:wne="http://schemas.microsoft.com/office/word/2006/wordml" xmlns:wps="http://schemas.microsoft.com/office/word/2010/wordprocessingShape" mc:Ignorable="w14 w15 w16se w16cid w16 w16cex w16sdtdh wp14">
+  <w:endnote w:type="separator" w:id="-1">
+    <w:p>
+      <w:r>
+        <w:separator/>
+      </w:r>
+    </w:p>
+  </w:endnote>
+  <w:endnote w:type="continuationSeparator" w:id="0">
+    <w:p>
+      <w:r>
+        <w:continuationSeparator/>
+      </w:r>
+    </w:p>
+  </w:endnote>
+  <w:endnote w:type="continuationNotice" w:id="1">
+    <w:p/>
+  </w:endnote>
+</w:endnotes>
+</file>
+
+<file path=word/footer1.xml><?xml version="1.0" encoding="utf-8"?>
+<w:ftr xmlns:wpc="http://schemas.microsoft.com/office/word/2010/wordprocessingCanvas" xmlns:cx="http://schemas.microsoft.com/office/drawing/2014/chartex" xmlns:cx1="http://schemas.microsoft.com/office/drawing/2015/9/8/chartex" xmlns:cx2="http://schemas.microsoft.com/office/drawing/2015/10/21/chartex" xmlns:cx3="http://schemas.microsoft.com/office/drawing/2016/5/9/chartex" xmlns:cx4="http://schemas.microsoft.com/office/drawing/2016/5/10/chartex" xmlns:cx5="http://schemas.microsoft.com/office/drawing/2016/5/11/chartex" xmlns:cx6="http://schemas.microsoft.com/office/drawing/2016/5/12/chartex" xmlns:cx7="http://schemas.microsoft.com/office/drawing/2016/5/13/chartex" xmlns:cx8="http://schemas.microsoft.com/office/drawing/2016/5/14/chartex" xmlns:mc="http://schemas.openxmlformats.org/markup-compatibility/2006" xmlns:aink="http://schemas.microsoft.com/office/drawing/2016/ink" xmlns:am3d="http://schemas.microsoft.com/office/drawing/2017/model3d" xmlns:o="urn:schemas-microsoft-com:office:office" xmlns:oel="http://schemas.microsoft.com/office/2019/extlst" xmlns:r="http://schemas.openxmlformats.org/officeDocument/2006/relationships" xmlns:m="http://schemas.openxmlformats.org/officeDocument/2006/math" xmlns:v="urn:schemas-microsoft-com:vml" xmlns:wp14="http://schemas.microsoft.com/office/word/2010/wordprocessingDrawing" xmlns:wp="http://schemas.openxmlformats.org/drawingml/2006/wordprocessingDrawing" xmlns:w10="urn:schemas-microsoft-com:office:word" xmlns:w="http://schemas.openxmlformats.org/wordprocessingml/2006/main" xmlns:w14="http://schemas.microsoft.com/office/word/2010/wordml" xmlns:w15="http://schemas.microsoft.com/office/word/2012/wordml" xmlns:w16cex="http://schemas.microsoft.com/office/word/2018/wordml/cex" xmlns:w16cid="http://schemas.microsoft.com/office/word/2016/wordml/cid" xmlns:w16="http://schemas.microsoft.com/office/word/2018/wordml" xmlns:w16sdtdh="http://schemas.microsoft.com/office/word/2020/wordml/sdtdatahash" xmlns:w16se="http://schemas.microsoft.com/office/word/2015/wordml/symex" xmlns:wpg="http://schemas.microsoft.com/office/word/2010/wordprocessingGroup" xmlns:wpi="http://schemas.microsoft.com/office/word/2010/wordprocessingInk" xmlns:wne="http://schemas.microsoft.com/office/word/2006/wordml" xmlns:wps="http://schemas.microsoft.com/office/word/2010/wordprocessingShape" mc:Ignorable="w14 w15 w16se w16cid w16 w16cex w16sdtdh wp14">
+  <w:p>
+    <w:pPr>
+      <w:pStyle w:val="Footer"/>
+    </w:pPr>
+  </w:p>
+</w:ftr>
+</file>
+
+<file path=word/footnotes.xml><?xml version="1.0" encoding="utf-8"?>
+<w:footnotes xmlns:wpc="http://schemas.microsoft.com/office/word/2010/wordprocessingCanvas" xmlns:cx="http://schemas.microsoft.com/office/drawing/2014/chartex" xmlns:cx1="http://schemas.microsoft.com/office/drawing/2015/9/8/chartex" xmlns:cx2="http://schemas.microsoft.com/office/drawing/2015/10/21/chartex" xmlns:cx3="http://schemas.microsoft.com/office/drawing/2016/5/9/chartex" xmlns:cx4="http://schemas.microsoft.com/office/drawing/2016/5/10/chartex" xmlns:cx5="http://schemas.microsoft.com/office/drawing/2016/5/11/chartex" xmlns:cx6="http://schemas.microsoft.com/office/drawing/2016/5/12/chartex" xmlns:cx7="http://schemas.microsoft.com/office/drawing/2016/5/13/chartex" xmlns:cx8="http://schemas.microsoft.com/office/drawing/2016/5/14/chartex" xmlns:mc="http://schemas.openxmlformats.org/markup-compatibility/2006" xmlns:aink="http://schemas.microsoft.com/office/drawing/2016/ink" xmlns:am3d="http://schemas.microsoft.com/office/drawing/2017/model3d" xmlns:o="urn:schemas-microsoft-com:office:office" xmlns:oel="http://schemas.microsoft.com/office/2019/extlst" xmlns:r="http://schemas.openxmlformats.org/officeDocument/2006/relationships" xmlns:m="http://schemas.openxmlformats.org/officeDocument/2006/math" xmlns:v="urn:schemas-microsoft-com:vml" xmlns:wp14="http://schemas.microsoft.com/office/word/2010/wordprocessingDrawing" xmlns:wp="http://schemas.openxmlformats.org/drawingml/2006/wordprocessingDrawing" xmlns:w10="urn:schemas-microsoft-com:office:word" xmlns:w="http://schemas.openxmlformats.org/wordprocessingml/2006/main" xmlns:w14="http://schemas.microsoft.com/office/word/2010/wordml" xmlns:w15="http://schemas.microsoft.com/office/word/2012/wordml" xmlns:w16cex="http://schemas.microsoft.com/office/word/2018/wordml/cex" xmlns:w16cid="http://schemas.microsoft.com/office/word/2016/wordml/cid" xmlns:w16="http://schemas.microsoft.com/office/word/2018/wordml" xmlns:w16sdtdh="http://schemas.microsoft.com/office/word/2020/wordml/sdtdatahash" xmlns:w16se="http://schemas.microsoft.com/office/word/2015/wordml/symex" xmlns:wpg="http://schemas.microsoft.com/office/word/2010/wordprocessingGroup" xmlns:wpi="http://schemas.microsoft.com/office/word/2010/wordprocessingInk" xmlns:wne="http://schemas.microsoft.com/office/word/2006/wordml" xmlns:wps="http://schemas.microsoft.com/office/word/2010/wordprocessingShape" mc:Ignorable="w14 w15 w16se w16cid w16 w16cex w16sdtdh wp14">
+  <w:footnote w:type="separator" w:id="-1">
+    <w:p>
+      <w:r>
+        <w:separator/>
+      </w:r>
+    </w:p>
+  </w:footnote>
+  <w:footnote w:type="continuationSeparator" w:id="0">
+    <w:p>
+      <w:r>
+        <w:continuationSeparator/>
+      </w:r>
+    </w:p>
+  </w:footnote>
+  <w:footnote w:type="continuationNotice" w:id="1">
+    <w:p/>
+  </w:footnote>
+</w:footnotes>
+</file>
+
+<file path=word/header1.xml><?xml version="1.0" encoding="utf-8"?>
+<w:hdr xmlns:wpc="http://schemas.microsoft.com/office/word/2010/wordprocessingCanvas" xmlns:cx="http://schemas.microsoft.com/office/drawing/2014/chartex" xmlns:cx1="http://schemas.microsoft.com/office/drawing/2015/9/8/chartex" xmlns:cx2="http://schemas.microsoft.com/office/drawing/2015/10/21/chartex" xmlns:cx3="http://schemas.microsoft.com/office/drawing/2016/5/9/chartex" xmlns:cx4="http://schemas.microsoft.com/office/drawing/2016/5/10/chartex" xmlns:cx5="http://schemas.microsoft.com/office/drawing/2016/5/11/chartex" xmlns:cx6="http://schemas.microsoft.com/office/drawing/2016/5/12/chartex" xmlns:cx7="http://schemas.microsoft.com/office/drawing/2016/5/13/chartex" xmlns:cx8="http://schemas.microsoft.com/office/drawing/2016/5/14/chartex" xmlns:mc="http://schemas.openxmlformats.org/markup-compatibility/2006" xmlns:aink="http://schemas.microsoft.com/office/drawing/2016/ink" xmlns:am3d="http://schemas.microsoft.com/office/drawing/2017/model3d" xmlns:o="urn:schemas-microsoft-com:office:office" xmlns:oel="http://schemas.microsoft.com/office/2019/extlst" xmlns:r="http://schemas.openxmlformats.org/officeDocument/2006/relationships" xmlns:m="http://schemas.openxmlformats.org/officeDocument/2006/math" xmlns:v="urn:schemas-microsoft-com:vml" xmlns:wp14="http://schemas.microsoft.com/office/word/2010/wordprocessingDrawing" xmlns:wp="http://schemas.openxmlformats.org/drawingml/2006/wordprocessingDrawing" xmlns:w10="urn:schemas-microsoft-com:office:word" xmlns:w="http://schemas.openxmlformats.org/wordprocessingml/2006/main" xmlns:w14="http://schemas.microsoft.com/office/word/2010/wordml" xmlns:w15="http://schemas.microsoft.com/office/word/2012/wordml" xmlns:w16cex="http://schemas.microsoft.com/office/word/2018/wordml/cex" xmlns:w16cid="http://schemas.microsoft.com/office/word/2016/wordml/cid" xmlns:w16="http://schemas.microsoft.com/office/word/2018/wordml" xmlns:w16sdtdh="http://schemas.microsoft.com/office/word/2020/wordml/sdtdatahash" xmlns:w16se="http://schemas.microsoft.com/office/word/2015/wordml/symex" xmlns:wpg="http://schemas.microsoft.com/office/word/2010/wordprocessingGroup" xmlns:wpi="http://schemas.microsoft.com/office/word/2010/wordprocessingInk" xmlns:wne="http://schemas.microsoft.com/office/word/2006/wordml" xmlns:wps="http://schemas.microsoft.com/office/word/2010/wordprocessingShape" mc:Ignorable="w14 w15 w16se w16cid w16 w16cex w16sdtdh wp14">
+  <w:p>
+    <w:pPr>
+      <w:pStyle w:val="Header"/>
+    </w:pPr>
+  </w:p>
+</w:hdr>
 </file>
 
 <file path=word/styles.xml><?xml version="1.0" encoding="utf-8"?>
@@ -1086,6 +2673,54 @@
       </w:tblBorders>
     </w:tblPr>
   </w:style>
+  <w:style w:type="paragraph" w:styleId="Header">
+    <w:name w:val="header"/>
+    <w:basedOn w:val="Normal"/>
+    <w:link w:val="HeaderChar"/>
+    <w:uiPriority w:val="99"/>
+    <w:unhideWhenUsed/>
+    <w:rsid w:val="00CF6854"/>
+    <w:pPr>
+      <w:tabs>
+        <w:tab w:val="center" w:pos="4513"/>
+        <w:tab w:val="right" w:pos="9026"/>
+      </w:tabs>
+    </w:pPr>
+  </w:style>
+  <w:style w:type="character" w:customStyle="1" w:styleId="HeaderChar">
+    <w:name w:val="Header Char"/>
+    <w:basedOn w:val="DefaultParagraphFont"/>
+    <w:link w:val="Header"/>
+    <w:uiPriority w:val="99"/>
+    <w:rsid w:val="00CF6854"/>
+    <w:rPr>
+      <w:rFonts w:cs="Arial Unicode MS"/>
+    </w:rPr>
+  </w:style>
+  <w:style w:type="paragraph" w:styleId="Footer">
+    <w:name w:val="footer"/>
+    <w:basedOn w:val="Normal"/>
+    <w:link w:val="FooterChar"/>
+    <w:uiPriority w:val="99"/>
+    <w:unhideWhenUsed/>
+    <w:rsid w:val="00CF6854"/>
+    <w:pPr>
+      <w:tabs>
+        <w:tab w:val="center" w:pos="4513"/>
+        <w:tab w:val="right" w:pos="9026"/>
+      </w:tabs>
+    </w:pPr>
+  </w:style>
+  <w:style w:type="character" w:customStyle="1" w:styleId="FooterChar">
+    <w:name w:val="Footer Char"/>
+    <w:basedOn w:val="DefaultParagraphFont"/>
+    <w:link w:val="Footer"/>
+    <w:uiPriority w:val="99"/>
+    <w:rsid w:val="00CF6854"/>
+    <w:rPr>
+      <w:rFonts w:cs="Arial Unicode MS"/>
+    </w:rPr>
+  </w:style>
 </w:styles>
 </file>
 

</xml_diff>